<commit_message>
actualizacion de la memoria
tmb otro ficherito de datos del E3
</commit_message>
<xml_diff>
--- a/P4/Docs/Memoria P4.docx
+++ b/P4/Docs/Memoria P4.docx
@@ -246,7 +246,15 @@
     </w:p>
     <w:p>
       <w:r>
-        <w:t>Ejercicio 2……………………………………………………………………………….…….…………5</w:t>
+        <w:t>Ejercicio 2…………………………………………………………………………</w:t>
+      </w:r>
+      <w:proofErr w:type="gramStart"/>
+      <w:r>
+        <w:t>…….</w:t>
+      </w:r>
+      <w:proofErr w:type="gramEnd"/>
+      <w:r>
+        <w:t>…….…………5</w:t>
       </w:r>
     </w:p>
     <w:p>
@@ -259,7 +267,15 @@
         <w:t xml:space="preserve">Ejercicio </w:t>
       </w:r>
       <w:r>
-        <w:t>3……………………………………………………………………………….……………….6</w:t>
+        <w:t>3…………………………………………………………………………</w:t>
+      </w:r>
+      <w:proofErr w:type="gramStart"/>
+      <w:r>
+        <w:t>…….</w:t>
+      </w:r>
+      <w:proofErr w:type="gramEnd"/>
+      <w:r>
+        <w:t>……………….6</w:t>
       </w:r>
     </w:p>
     <w:p>
@@ -269,13 +285,29 @@
     </w:p>
     <w:p>
       <w:r>
-        <w:t>Ejercicio 4……………………………………………………………………………….……………….7</w:t>
+        <w:t>Ejercicio 4…………………………………………………………………………</w:t>
+      </w:r>
+      <w:proofErr w:type="gramStart"/>
+      <w:r>
+        <w:t>…….</w:t>
+      </w:r>
+      <w:proofErr w:type="gramEnd"/>
+      <w:r>
+        <w:t>……………….7</w:t>
       </w:r>
     </w:p>
     <w:p/>
     <w:p>
       <w:r>
-        <w:t>Ejercicio 5……………………………………………………………………………….……………….8</w:t>
+        <w:t>Ejercicio 5…………………………………………………………………………</w:t>
+      </w:r>
+      <w:proofErr w:type="gramStart"/>
+      <w:r>
+        <w:t>…….</w:t>
+      </w:r>
+      <w:proofErr w:type="gramEnd"/>
+      <w:r>
+        <w:t>……………….8</w:t>
       </w:r>
     </w:p>
     <w:p/>
@@ -442,7 +474,35 @@
         <w:rPr>
           <w:color w:val="FF0000"/>
         </w:rPr>
-        <w:t>En el directorio “Codigo” están todos los ficheros fuente base de los programas desarrollados en la práctica, ficheros .c, .h y makefile.</w:t>
+        <w:t>En el directorio “</w:t>
+      </w:r>
+      <w:proofErr w:type="spellStart"/>
+      <w:r>
+        <w:rPr>
+          <w:color w:val="FF0000"/>
+        </w:rPr>
+        <w:t>Codigo</w:t>
+      </w:r>
+      <w:proofErr w:type="spellEnd"/>
+      <w:r>
+        <w:rPr>
+          <w:color w:val="FF0000"/>
+        </w:rPr>
+        <w:t xml:space="preserve">” están todos los ficheros fuente base de los programas desarrollados en la práctica, ficheros .c, .h y </w:t>
+      </w:r>
+      <w:proofErr w:type="spellStart"/>
+      <w:r>
+        <w:rPr>
+          <w:color w:val="FF0000"/>
+        </w:rPr>
+        <w:t>makefile</w:t>
+      </w:r>
+      <w:proofErr w:type="spellEnd"/>
+      <w:r>
+        <w:rPr>
+          <w:color w:val="FF0000"/>
+        </w:rPr>
+        <w:t>.</w:t>
       </w:r>
     </w:p>
     <w:p>
@@ -460,7 +520,21 @@
         <w:rPr>
           <w:color w:val="FF0000"/>
         </w:rPr>
-        <w:t xml:space="preserve">En los directorios Ex (Donde x es el número de ejercicio) se encuentran los ficheros .c, .dat, .png y los scripts correspondientes a cada ejercicio. </w:t>
+        <w:t>En los directorios Ex (Donde x es el número de ejercicio) se encuentran los ficheros .c, .</w:t>
+      </w:r>
+      <w:proofErr w:type="spellStart"/>
+      <w:r>
+        <w:rPr>
+          <w:color w:val="FF0000"/>
+        </w:rPr>
+        <w:t>dat</w:t>
+      </w:r>
+      <w:proofErr w:type="spellEnd"/>
+      <w:r>
+        <w:rPr>
+          <w:color w:val="FF0000"/>
+        </w:rPr>
+        <w:t xml:space="preserve">, .png y los scripts correspondientes a cada ejercicio. </w:t>
       </w:r>
       <w:r>
         <w:rPr>
@@ -468,7 +542,25 @@
           <w:bCs/>
           <w:color w:val="FF0000"/>
         </w:rPr>
-        <w:t>Para ejecutar un script se debe pasar dicho script al interior del directorio “Codigo” junto a los ficheros .c (solo aplica para los ejercicios 4 y 5)</w:t>
+        <w:t>Para ejecutar un script se debe pasar dicho script al interior del directorio “</w:t>
+      </w:r>
+      <w:proofErr w:type="spellStart"/>
+      <w:r>
+        <w:rPr>
+          <w:b/>
+          <w:bCs/>
+          <w:color w:val="FF0000"/>
+        </w:rPr>
+        <w:t>Codigo</w:t>
+      </w:r>
+      <w:proofErr w:type="spellEnd"/>
+      <w:r>
+        <w:rPr>
+          <w:b/>
+          <w:bCs/>
+          <w:color w:val="FF0000"/>
+        </w:rPr>
+        <w:t>” junto a los ficheros .c (solo aplica para los ejercicios 4 y 5)</w:t>
       </w:r>
     </w:p>
     <w:p>
@@ -486,7 +578,21 @@
         <w:rPr>
           <w:color w:val="FF0000"/>
         </w:rPr>
-        <w:t>En el directorio “Docs” se encuentra la memoria de la práctica.</w:t>
+        <w:t>En el directorio “</w:t>
+      </w:r>
+      <w:proofErr w:type="spellStart"/>
+      <w:r>
+        <w:rPr>
+          <w:color w:val="FF0000"/>
+        </w:rPr>
+        <w:t>Docs</w:t>
+      </w:r>
+      <w:proofErr w:type="spellEnd"/>
+      <w:r>
+        <w:rPr>
+          <w:color w:val="FF0000"/>
+        </w:rPr>
+        <w:t>” se encuentra la memoria de la práctica.</w:t>
       </w:r>
     </w:p>
     <w:p/>
@@ -510,10 +616,34 @@
     </w:p>
     <w:p>
       <w:r>
-        <w:t xml:space="preserve">Tras ejecutar el comando “cat </w:t>
-      </w:r>
-      <w:r>
-        <w:t>/proc/cpuinfo” por terminal y volcarlo al fichero de texto “cpuinfoE0.txt” se obtienen los siguientes resultados:</w:t>
+        <w:t>Tras ejecutar el comando “</w:t>
+      </w:r>
+      <w:proofErr w:type="spellStart"/>
+      <w:r>
+        <w:t>cat</w:t>
+      </w:r>
+      <w:proofErr w:type="spellEnd"/>
+      <w:r>
+        <w:t xml:space="preserve"> </w:t>
+      </w:r>
+      <w:r>
+        <w:t>/</w:t>
+      </w:r>
+      <w:proofErr w:type="spellStart"/>
+      <w:r>
+        <w:t>proc</w:t>
+      </w:r>
+      <w:proofErr w:type="spellEnd"/>
+      <w:r>
+        <w:t>/</w:t>
+      </w:r>
+      <w:proofErr w:type="spellStart"/>
+      <w:r>
+        <w:t>cpuinfo</w:t>
+      </w:r>
+      <w:proofErr w:type="spellEnd"/>
+      <w:r>
+        <w:t>” por terminal y volcarlo al fichero de texto “cpuinfoE0.txt” se obtienen los siguientes resultados:</w:t>
       </w:r>
     </w:p>
     <w:p>
@@ -565,10 +695,82 @@
     </w:p>
     <w:p>
       <w:r>
-        <w:t xml:space="preserve">Aquí se puede apreciar que el número de cores físicos es 8 (campo cpu cores), el número de cores lógicos es 16 (campo siblings) y su </w:t>
-      </w:r>
-      <w:r>
-        <w:t>frecuencia es 4200.16MHz (campo cpu MHz). Podemos concluir que el hyperthreading está activado en el sistema debido a que el número de cores lógicos es mayor que el de cores físicos.</w:t>
+        <w:t xml:space="preserve">Aquí se puede apreciar que el número de </w:t>
+      </w:r>
+      <w:proofErr w:type="spellStart"/>
+      <w:r>
+        <w:t>cores</w:t>
+      </w:r>
+      <w:proofErr w:type="spellEnd"/>
+      <w:r>
+        <w:t xml:space="preserve"> físicos es 8 (campo </w:t>
+      </w:r>
+      <w:proofErr w:type="spellStart"/>
+      <w:r>
+        <w:t>cpu</w:t>
+      </w:r>
+      <w:proofErr w:type="spellEnd"/>
+      <w:r>
+        <w:t xml:space="preserve"> </w:t>
+      </w:r>
+      <w:proofErr w:type="spellStart"/>
+      <w:r>
+        <w:t>cores</w:t>
+      </w:r>
+      <w:proofErr w:type="spellEnd"/>
+      <w:r>
+        <w:t xml:space="preserve">), el número de </w:t>
+      </w:r>
+      <w:proofErr w:type="spellStart"/>
+      <w:r>
+        <w:t>cores</w:t>
+      </w:r>
+      <w:proofErr w:type="spellEnd"/>
+      <w:r>
+        <w:t xml:space="preserve"> lógicos es 16 (campo </w:t>
+      </w:r>
+      <w:proofErr w:type="spellStart"/>
+      <w:r>
+        <w:t>siblings</w:t>
+      </w:r>
+      <w:proofErr w:type="spellEnd"/>
+      <w:r>
+        <w:t xml:space="preserve">) y su </w:t>
+      </w:r>
+      <w:r>
+        <w:t xml:space="preserve">frecuencia es 4200.16MHz (campo </w:t>
+      </w:r>
+      <w:proofErr w:type="spellStart"/>
+      <w:r>
+        <w:t>cpu</w:t>
+      </w:r>
+      <w:proofErr w:type="spellEnd"/>
+      <w:r>
+        <w:t xml:space="preserve"> MHz). Podemos concluir que el </w:t>
+      </w:r>
+      <w:proofErr w:type="spellStart"/>
+      <w:r>
+        <w:t>hyperthreading</w:t>
+      </w:r>
+      <w:proofErr w:type="spellEnd"/>
+      <w:r>
+        <w:t xml:space="preserve"> está activado en el sistema debido a que el número de </w:t>
+      </w:r>
+      <w:proofErr w:type="spellStart"/>
+      <w:r>
+        <w:t>cores</w:t>
+      </w:r>
+      <w:proofErr w:type="spellEnd"/>
+      <w:r>
+        <w:t xml:space="preserve"> lógicos es mayor que el de </w:t>
+      </w:r>
+      <w:proofErr w:type="spellStart"/>
+      <w:r>
+        <w:t>cores</w:t>
+      </w:r>
+      <w:proofErr w:type="spellEnd"/>
+      <w:r>
+        <w:t xml:space="preserve"> físicos.</w:t>
       </w:r>
     </w:p>
     <w:p>
@@ -593,7 +795,49 @@
         <w:rPr>
           <w:color w:val="404040" w:themeColor="text1" w:themeTint="BF"/>
         </w:rPr>
-        <w:t xml:space="preserve"> de la entrega se adjunta el fichero “cpuinfoE0.txt” donde se puede ver toda la información completa tras ejecutar el comando “cat /proc/cpuinfo”</w:t>
+        <w:t xml:space="preserve"> de la entrega se adjunta el fichero “cpuinfoE0.txt” donde se puede ver toda la información completa tras ejecutar el comando “</w:t>
+      </w:r>
+      <w:proofErr w:type="spellStart"/>
+      <w:r>
+        <w:rPr>
+          <w:color w:val="404040" w:themeColor="text1" w:themeTint="BF"/>
+        </w:rPr>
+        <w:t>cat</w:t>
+      </w:r>
+      <w:proofErr w:type="spellEnd"/>
+      <w:r>
+        <w:rPr>
+          <w:color w:val="404040" w:themeColor="text1" w:themeTint="BF"/>
+        </w:rPr>
+        <w:t xml:space="preserve"> /</w:t>
+      </w:r>
+      <w:proofErr w:type="spellStart"/>
+      <w:r>
+        <w:rPr>
+          <w:color w:val="404040" w:themeColor="text1" w:themeTint="BF"/>
+        </w:rPr>
+        <w:t>proc</w:t>
+      </w:r>
+      <w:proofErr w:type="spellEnd"/>
+      <w:r>
+        <w:rPr>
+          <w:color w:val="404040" w:themeColor="text1" w:themeTint="BF"/>
+        </w:rPr>
+        <w:t>/</w:t>
+      </w:r>
+      <w:proofErr w:type="spellStart"/>
+      <w:r>
+        <w:rPr>
+          <w:color w:val="404040" w:themeColor="text1" w:themeTint="BF"/>
+        </w:rPr>
+        <w:t>cpuinfo</w:t>
+      </w:r>
+      <w:proofErr w:type="spellEnd"/>
+      <w:r>
+        <w:rPr>
+          <w:color w:val="404040" w:themeColor="text1" w:themeTint="BF"/>
+        </w:rPr>
+        <w:t>”</w:t>
       </w:r>
     </w:p>
     <w:p>
@@ -604,8 +848,13 @@
         <w:t xml:space="preserve">Ejercicio 1: </w:t>
       </w:r>
       <w:r>
-        <w:t>Programas básicos de OpenMP</w:t>
-      </w:r>
+        <w:t xml:space="preserve">Programas básicos de </w:t>
+      </w:r>
+      <w:proofErr w:type="spellStart"/>
+      <w:r>
+        <w:t>OpenMP</w:t>
+      </w:r>
+      <w:proofErr w:type="spellEnd"/>
       <w:r>
         <w:t xml:space="preserve"> V</w:t>
       </w:r>
@@ -628,7 +877,23 @@
     </w:p>
     <w:p>
       <w:r>
-        <w:t xml:space="preserve">El sistema en el que se realiza la práctica dispone de 16 cores lógicos (16 hilos máximo). Se prueba a lanzar el programa “omp1.c” con 32 hilos y el programa funciona, por lo que es posible lanzar más hilos que cores lógicos. </w:t>
+        <w:t xml:space="preserve">El sistema en el que se realiza la práctica dispone de 16 </w:t>
+      </w:r>
+      <w:proofErr w:type="spellStart"/>
+      <w:r>
+        <w:t>cores</w:t>
+      </w:r>
+      <w:proofErr w:type="spellEnd"/>
+      <w:r>
+        <w:t xml:space="preserve"> lógicos (16 hilos máximo). Se prueba a lanzar el programa “omp1.c” con 32 hilos y el programa funciona, por lo que es posible lanzar más hilos que </w:t>
+      </w:r>
+      <w:proofErr w:type="spellStart"/>
+      <w:r>
+        <w:t>cores</w:t>
+      </w:r>
+      <w:proofErr w:type="spellEnd"/>
+      <w:r>
+        <w:t xml:space="preserve"> lógicos. </w:t>
       </w:r>
     </w:p>
     <w:p>
@@ -701,8 +966,29 @@
       <w:pPr>
         <w:jc w:val="center"/>
       </w:pPr>
-      <w:r>
-        <w:t>nº hilos cláusula -&gt; nº hilos con función -&gt; nº hilos variable de entorno</w:t>
+      <w:proofErr w:type="spellStart"/>
+      <w:r>
+        <w:t>nº</w:t>
+      </w:r>
+      <w:proofErr w:type="spellEnd"/>
+      <w:r>
+        <w:t xml:space="preserve"> hilos cláusula -&gt; </w:t>
+      </w:r>
+      <w:proofErr w:type="spellStart"/>
+      <w:r>
+        <w:t>nº</w:t>
+      </w:r>
+      <w:proofErr w:type="spellEnd"/>
+      <w:r>
+        <w:t xml:space="preserve"> hilos con función -&gt; </w:t>
+      </w:r>
+      <w:proofErr w:type="spellStart"/>
+      <w:r>
+        <w:t>nº</w:t>
+      </w:r>
+      <w:proofErr w:type="spellEnd"/>
+      <w:r>
+        <w:t xml:space="preserve"> hilos variable de entorno</w:t>
       </w:r>
     </w:p>
     <w:p>
@@ -715,7 +1001,21 @@
         <w:rPr>
           <w:color w:val="404040" w:themeColor="text1" w:themeTint="BF"/>
         </w:rPr>
-        <w:t>NOTA: Si no se indica número de hilos mediante cláusula o función, OpenMP utiliza el valor de la variable de entorno OMP_NUM_THREADS, por lo que para que se ejecute con el valor de dicha variable de entorno no se le asigna número de hilos en la ejecución con el valor de la variable de entorno</w:t>
+        <w:t xml:space="preserve">NOTA: Si no se indica número de hilos mediante cláusula o función, </w:t>
+      </w:r>
+      <w:proofErr w:type="spellStart"/>
+      <w:r>
+        <w:rPr>
+          <w:color w:val="404040" w:themeColor="text1" w:themeTint="BF"/>
+        </w:rPr>
+        <w:t>OpenMP</w:t>
+      </w:r>
+      <w:proofErr w:type="spellEnd"/>
+      <w:r>
+        <w:rPr>
+          <w:color w:val="404040" w:themeColor="text1" w:themeTint="BF"/>
+        </w:rPr>
+        <w:t xml:space="preserve"> utiliza el valor de la variable de entorno OMP_NUM_THREADS, por lo que para que se ejecute con el valor de dicha variable de entorno no se le asigna número de hilos en la ejecución con el valor de la variable de entorno</w:t>
       </w:r>
     </w:p>
     <w:p>
@@ -785,7 +1085,23 @@
     </w:p>
     <w:p>
       <w:r>
-        <w:t>Cuando se declara una variable privada en OpenMP ésta no se comparte con el resto de hilos, como es el caso de “a”, donde cada hilo tiene dicha variable (sin inicializar) pero cada uno tiene un valor distinto para ella.</w:t>
+        <w:t xml:space="preserve">Cuando se declara una variable privada en </w:t>
+      </w:r>
+      <w:proofErr w:type="spellStart"/>
+      <w:r>
+        <w:t>OpenMP</w:t>
+      </w:r>
+      <w:proofErr w:type="spellEnd"/>
+      <w:r>
+        <w:t xml:space="preserve"> ésta no se comparte con el resto de </w:t>
+      </w:r>
+      <w:proofErr w:type="gramStart"/>
+      <w:r>
+        <w:t>hilos</w:t>
+      </w:r>
+      <w:proofErr w:type="gramEnd"/>
+      <w:r>
+        <w:t>, como es el caso de “a”, donde cada hilo tiene dicha variable (sin inicializar) pero cada uno tiene un valor distinto para ella.</w:t>
       </w:r>
     </w:p>
     <w:p>
@@ -881,7 +1197,23 @@
     </w:p>
     <w:p>
       <w:r>
-        <w:t>El resultado del programa “pescalar_serie” es el tamaño “M” del vector que se le pase como argumento a la función “generateVectorOne”, que crea un vector de tamaño “M” y lo inicializa a “1s”. Es decir, si los vectores son de tamaño 1000, el resultado del producto</w:t>
+        <w:t>El resultado del programa “</w:t>
+      </w:r>
+      <w:proofErr w:type="spellStart"/>
+      <w:r>
+        <w:t>pescalar_serie</w:t>
+      </w:r>
+      <w:proofErr w:type="spellEnd"/>
+      <w:r>
+        <w:t>” es el tamaño “M” del vector que se le pase como argumento a la función “</w:t>
+      </w:r>
+      <w:proofErr w:type="spellStart"/>
+      <w:r>
+        <w:t>generateVectorOne</w:t>
+      </w:r>
+      <w:proofErr w:type="spellEnd"/>
+      <w:r>
+        <w:t>”, que crea un vector de tamaño “M” y lo inicializa a “1s”. Es decir, si los vectores son de tamaño 1000, el resultado del producto</w:t>
       </w:r>
       <w:r>
         <w:t xml:space="preserve"> escalar</w:t>
@@ -984,13 +1316,29 @@
         <w:t xml:space="preserve">En este caso la </w:t>
       </w:r>
       <w:r>
-        <w:t xml:space="preserve">solución elegida es el pragma atomic, ya que es solo una línea la que se quiere proteger. En caso de que hubiese </w:t>
+        <w:t xml:space="preserve">solución elegida es el pragma </w:t>
+      </w:r>
+      <w:proofErr w:type="spellStart"/>
+      <w:r>
+        <w:t>atomic</w:t>
+      </w:r>
+      <w:proofErr w:type="spellEnd"/>
+      <w:r>
+        <w:t xml:space="preserve">, ya que es solo una línea la que se quiere proteger. En caso de que hubiese </w:t>
       </w:r>
       <w:r>
         <w:t>más</w:t>
       </w:r>
       <w:r>
-        <w:t xml:space="preserve"> instrucciones susceptibles a sufrir condiciones de carrera se usaría el pragma critical para proteger todo el bloque entre llaves.</w:t>
+        <w:t xml:space="preserve"> instrucciones susceptibles a sufrir condiciones de carrera se usaría el pragma </w:t>
+      </w:r>
+      <w:proofErr w:type="spellStart"/>
+      <w:r>
+        <w:t>critical</w:t>
+      </w:r>
+      <w:proofErr w:type="spellEnd"/>
+      <w:r>
+        <w:t xml:space="preserve"> para proteger todo el bloque entre llaves.</w:t>
       </w:r>
     </w:p>
     <w:p>
@@ -1011,7 +1359,39 @@
     </w:p>
     <w:p>
       <w:r>
-        <w:t>Se crea el programa “pescalar_par3” para obtener el resultado correcto mediante el uso del pragma “omp parallel for reduction”. Los cambios realizados son:</w:t>
+        <w:t>Se crea el programa “pescalar_par3” para obtener el resultado correcto mediante el uso del pragma “</w:t>
+      </w:r>
+      <w:proofErr w:type="spellStart"/>
+      <w:r>
+        <w:t>omp</w:t>
+      </w:r>
+      <w:proofErr w:type="spellEnd"/>
+      <w:r>
+        <w:t xml:space="preserve"> </w:t>
+      </w:r>
+      <w:proofErr w:type="spellStart"/>
+      <w:r>
+        <w:t>parallel</w:t>
+      </w:r>
+      <w:proofErr w:type="spellEnd"/>
+      <w:r>
+        <w:t xml:space="preserve"> </w:t>
+      </w:r>
+      <w:proofErr w:type="spellStart"/>
+      <w:r>
+        <w:t>for</w:t>
+      </w:r>
+      <w:proofErr w:type="spellEnd"/>
+      <w:r>
+        <w:t xml:space="preserve"> </w:t>
+      </w:r>
+      <w:proofErr w:type="spellStart"/>
+      <w:r>
+        <w:t>reduction</w:t>
+      </w:r>
+      <w:proofErr w:type="spellEnd"/>
+      <w:r>
+        <w:t>”. Los cambios realizados son:</w:t>
       </w:r>
     </w:p>
     <w:p>
@@ -1092,8 +1472,18 @@
       <w:pPr>
         <w:jc w:val="center"/>
       </w:pPr>
-      <w:r>
-        <w:t xml:space="preserve">ceil(0.8 x </w:t>
+      <w:proofErr w:type="spellStart"/>
+      <w:proofErr w:type="gramStart"/>
+      <w:r>
+        <w:t>ceil</w:t>
+      </w:r>
+      <w:proofErr w:type="spellEnd"/>
+      <w:r>
+        <w:t>(</w:t>
+      </w:r>
+      <w:proofErr w:type="gramEnd"/>
+      <w:r>
+        <w:t xml:space="preserve">0.8 x </w:t>
       </w:r>
       <w:r>
         <w:t>2750000</w:t>
@@ -1107,8 +1497,13 @@
       <w:r>
         <w:t xml:space="preserve">, </w:t>
       </w:r>
-      <w:r>
-        <w:t>ceil(</w:t>
+      <w:proofErr w:type="spellStart"/>
+      <w:r>
+        <w:t>ceil</w:t>
+      </w:r>
+      <w:proofErr w:type="spellEnd"/>
+      <w:r>
+        <w:t>(</w:t>
       </w:r>
       <w:r>
         <w:t>1.2</w:t>
@@ -1163,14 +1558,29 @@
       <w:r>
         <w:t xml:space="preserve">Se comprueba que para </w:t>
       </w:r>
-      <w:r>
-        <w:t>ceil(0.8 x 2750000)</w:t>
+      <w:proofErr w:type="spellStart"/>
+      <w:proofErr w:type="gramStart"/>
+      <w:r>
+        <w:t>ceil</w:t>
+      </w:r>
+      <w:proofErr w:type="spellEnd"/>
+      <w:r>
+        <w:t>(</w:t>
+      </w:r>
+      <w:proofErr w:type="gramEnd"/>
+      <w:r>
+        <w:t>0.8 x 2750000)</w:t>
       </w:r>
       <w:r>
         <w:t xml:space="preserve"> el tiempo del programa en serie es menor que el del programa en paralelo y para </w:t>
       </w:r>
-      <w:r>
-        <w:t>ceil(1.2 x 2750000) = 3300000</w:t>
+      <w:proofErr w:type="spellStart"/>
+      <w:r>
+        <w:t>ceil</w:t>
+      </w:r>
+      <w:proofErr w:type="spellEnd"/>
+      <w:r>
+        <w:t>(1.2 x 2750000) = 3300000</w:t>
       </w:r>
       <w:r>
         <w:t xml:space="preserve"> </w:t>
@@ -1264,13 +1674,16 @@
     <w:p>
       <w:pPr>
         <w:pStyle w:val="Ttulo1"/>
+        <w:rPr>
+          <w:u w:val="single"/>
+        </w:rPr>
       </w:pPr>
       <w:r>
         <w:lastRenderedPageBreak/>
         <w:t>Ejercicio 3: Paralelizar el producto escala</w:t>
       </w:r>
       <w:r>
-        <w:t>r</w:t>
+        <w:t>r V</w:t>
       </w:r>
     </w:p>
     <w:tbl>
@@ -1402,8 +1815,21 @@
                 <w:lang w:eastAsia="es-ES"/>
                 <w14:ligatures w14:val="none"/>
               </w:rPr>
-              <w:t>n\nhilos</w:t>
+              <w:t>n\</w:t>
             </w:r>
+            <w:proofErr w:type="spellStart"/>
+            <w:r>
+              <w:rPr>
+                <w:rFonts w:ascii="Aptos Narrow" w:eastAsia="Times New Roman" w:hAnsi="Aptos Narrow" w:cs="Times New Roman"/>
+                <w:color w:val="000000"/>
+                <w:kern w:val="0"/>
+                <w:szCs w:val="22"/>
+                <w:lang w:eastAsia="es-ES"/>
+                <w14:ligatures w14:val="none"/>
+              </w:rPr>
+              <w:t>nhilos</w:t>
+            </w:r>
+            <w:proofErr w:type="spellEnd"/>
           </w:p>
         </w:tc>
         <w:tc>
@@ -2515,6 +2941,7 @@
                 <w14:ligatures w14:val="none"/>
               </w:rPr>
             </w:pPr>
+            <w:proofErr w:type="spellStart"/>
             <w:r>
               <w:rPr>
                 <w:rFonts w:ascii="Aptos Narrow" w:eastAsia="Times New Roman" w:hAnsi="Aptos Narrow" w:cs="Times New Roman"/>
@@ -2524,8 +2951,33 @@
                 <w:lang w:eastAsia="es-ES"/>
                 <w14:ligatures w14:val="none"/>
               </w:rPr>
-              <w:t>Version\nhilos</w:t>
+              <w:t>Version</w:t>
             </w:r>
+            <w:proofErr w:type="spellEnd"/>
+            <w:r>
+              <w:rPr>
+                <w:rFonts w:ascii="Aptos Narrow" w:eastAsia="Times New Roman" w:hAnsi="Aptos Narrow" w:cs="Times New Roman"/>
+                <w:color w:val="000000"/>
+                <w:kern w:val="0"/>
+                <w:szCs w:val="22"/>
+                <w:lang w:eastAsia="es-ES"/>
+                <w14:ligatures w14:val="none"/>
+              </w:rPr>
+              <w:t>\</w:t>
+            </w:r>
+            <w:proofErr w:type="spellStart"/>
+            <w:r>
+              <w:rPr>
+                <w:rFonts w:ascii="Aptos Narrow" w:eastAsia="Times New Roman" w:hAnsi="Aptos Narrow" w:cs="Times New Roman"/>
+                <w:color w:val="000000"/>
+                <w:kern w:val="0"/>
+                <w:szCs w:val="22"/>
+                <w:lang w:eastAsia="es-ES"/>
+                <w14:ligatures w14:val="none"/>
+              </w:rPr>
+              <w:t>nhilos</w:t>
+            </w:r>
+            <w:proofErr w:type="spellEnd"/>
           </w:p>
         </w:tc>
         <w:tc>
@@ -3665,12 +4117,28 @@
     </w:p>
     <w:p>
       <w:r>
-        <w:t>Si el algoritmo no necesita demasiada coordinación entre hilos (como es el caso de la multiplicación de matrices) es preferible utilizar paralelismo de grano grueso, ya que así se reduce el coste de lanzar hilos (overhead) y cada hilo realiza una cantidad significativa de trabajo.</w:t>
-      </w:r>
-    </w:p>
-    <w:p>
-      <w:r>
-        <w:t>En cambio, si se necesita coordinación constante entre hilos (como en el caso de la suma de elementos de dos arrays en uno nuevo) será preferible utilizar paralelismo de grano fino, aumentando el coste de lanzar hilos.</w:t>
+        <w:t>Si el algoritmo no necesita demasiada coordinación entre hilos (como es el caso de la multiplicación de matrices) es preferible utilizar paralelismo de grano grueso, ya que así se reduce el coste de lanzar hilos (</w:t>
+      </w:r>
+      <w:proofErr w:type="spellStart"/>
+      <w:r>
+        <w:t>overhead</w:t>
+      </w:r>
+      <w:proofErr w:type="spellEnd"/>
+      <w:r>
+        <w:t>) y cada hilo realiza una cantidad significativa de trabajo.</w:t>
+      </w:r>
+    </w:p>
+    <w:p>
+      <w:r>
+        <w:t xml:space="preserve">En cambio, si se necesita coordinación constante entre hilos (como en el caso de la suma de elementos de dos </w:t>
+      </w:r>
+      <w:proofErr w:type="spellStart"/>
+      <w:r>
+        <w:t>arrays</w:t>
+      </w:r>
+      <w:proofErr w:type="spellEnd"/>
+      <w:r>
+        <w:t xml:space="preserve"> en uno nuevo) será preferible utilizar paralelismo de grano fino, aumentando el coste de lanzar hilos.</w:t>
       </w:r>
     </w:p>
     <w:p/>
@@ -3715,8 +4183,13 @@
         <w:t xml:space="preserve"> (ej3.3.sh)</w:t>
       </w:r>
       <w:r>
-        <w:t xml:space="preserve"> y crear las gráficas con gnuplot</w:t>
-      </w:r>
+        <w:t xml:space="preserve"> y crear las gráficas con </w:t>
+      </w:r>
+      <w:proofErr w:type="spellStart"/>
+      <w:r>
+        <w:t>gnuplot</w:t>
+      </w:r>
+      <w:proofErr w:type="spellEnd"/>
       <w:r>
         <w:t>, obteniéndose los siguientes resultados:</w:t>
       </w:r>
@@ -3850,44 +4323,159 @@
         <w:t>, resultando:</w:t>
       </w:r>
     </w:p>
+    <w:p>
+      <w:pPr>
+        <w:rPr>
+          <w:noProof/>
+        </w:rPr>
+      </w:pPr>
+      <w:r>
+        <w:rPr>
+          <w:noProof/>
+        </w:rPr>
+        <w:t xml:space="preserve"> </w:t>
+      </w:r>
+      <w:r>
+        <w:rPr>
+          <w:noProof/>
+        </w:rPr>
+        <w:drawing>
+          <wp:inline distT="0" distB="0" distL="0" distR="0" wp14:anchorId="05D1A633" wp14:editId="2D9583DA">
+            <wp:extent cx="3037398" cy="2276153"/>
+            <wp:effectExtent l="0" t="0" r="0" b="0"/>
+            <wp:docPr id="1598946851" name="Imagen 5" descr="Gráfico, Gráfico de líneas&#10;&#10;Descripción generada automáticamente"/>
+            <wp:cNvGraphicFramePr>
+              <a:graphicFrameLocks xmlns:a="http://schemas.openxmlformats.org/drawingml/2006/main" noChangeAspect="1"/>
+            </wp:cNvGraphicFramePr>
+            <a:graphic xmlns:a="http://schemas.openxmlformats.org/drawingml/2006/main">
+              <a:graphicData uri="http://schemas.openxmlformats.org/drawingml/2006/picture">
+                <pic:pic xmlns:pic="http://schemas.openxmlformats.org/drawingml/2006/picture">
+                  <pic:nvPicPr>
+                    <pic:cNvPr id="1598946851" name="Imagen 5" descr="Gráfico, Gráfico de líneas&#10;&#10;Descripción generada automáticamente"/>
+                    <pic:cNvPicPr>
+                      <a:picLocks noChangeAspect="1" noChangeArrowheads="1"/>
+                    </pic:cNvPicPr>
+                  </pic:nvPicPr>
+                  <pic:blipFill>
+                    <a:blip r:embed="rId17">
+                      <a:extLst>
+                        <a:ext uri="{28A0092B-C50C-407E-A947-70E740481C1C}">
+                          <a14:useLocalDpi xmlns:a14="http://schemas.microsoft.com/office/drawing/2010/main" val="0"/>
+                        </a:ext>
+                      </a:extLst>
+                    </a:blip>
+                    <a:srcRect/>
+                    <a:stretch>
+                      <a:fillRect/>
+                    </a:stretch>
+                  </pic:blipFill>
+                  <pic:spPr bwMode="auto">
+                    <a:xfrm>
+                      <a:off x="0" y="0"/>
+                      <a:ext cx="3054217" cy="2288757"/>
+                    </a:xfrm>
+                    <a:prstGeom prst="rect">
+                      <a:avLst/>
+                    </a:prstGeom>
+                    <a:noFill/>
+                    <a:ln>
+                      <a:noFill/>
+                    </a:ln>
+                  </pic:spPr>
+                </pic:pic>
+              </a:graphicData>
+            </a:graphic>
+          </wp:inline>
+        </w:drawing>
+      </w:r>
+      <w:r>
+        <w:rPr>
+          <w:noProof/>
+        </w:rPr>
+        <w:drawing>
+          <wp:inline distT="0" distB="0" distL="0" distR="0" wp14:anchorId="4EB2266A" wp14:editId="11E073ED">
+            <wp:extent cx="3077155" cy="2306904"/>
+            <wp:effectExtent l="0" t="0" r="0" b="0"/>
+            <wp:docPr id="1066823062" name="Imagen 3" descr="Gráfico, Gráfico de líneas&#10;&#10;Descripción generada automáticamente"/>
+            <wp:cNvGraphicFramePr>
+              <a:graphicFrameLocks xmlns:a="http://schemas.openxmlformats.org/drawingml/2006/main" noChangeAspect="1"/>
+            </wp:cNvGraphicFramePr>
+            <a:graphic xmlns:a="http://schemas.openxmlformats.org/drawingml/2006/main">
+              <a:graphicData uri="http://schemas.openxmlformats.org/drawingml/2006/picture">
+                <pic:pic xmlns:pic="http://schemas.openxmlformats.org/drawingml/2006/picture">
+                  <pic:nvPicPr>
+                    <pic:cNvPr id="1066823062" name="Imagen 3" descr="Gráfico, Gráfico de líneas&#10;&#10;Descripción generada automáticamente"/>
+                    <pic:cNvPicPr>
+                      <a:picLocks noChangeAspect="1" noChangeArrowheads="1"/>
+                    </pic:cNvPicPr>
+                  </pic:nvPicPr>
+                  <pic:blipFill>
+                    <a:blip r:embed="rId18">
+                      <a:extLst>
+                        <a:ext uri="{28A0092B-C50C-407E-A947-70E740481C1C}">
+                          <a14:useLocalDpi xmlns:a14="http://schemas.microsoft.com/office/drawing/2010/main" val="0"/>
+                        </a:ext>
+                      </a:extLst>
+                    </a:blip>
+                    <a:srcRect/>
+                    <a:stretch>
+                      <a:fillRect/>
+                    </a:stretch>
+                  </pic:blipFill>
+                  <pic:spPr bwMode="auto">
+                    <a:xfrm>
+                      <a:off x="0" y="0"/>
+                      <a:ext cx="3101224" cy="2324949"/>
+                    </a:xfrm>
+                    <a:prstGeom prst="rect">
+                      <a:avLst/>
+                    </a:prstGeom>
+                    <a:noFill/>
+                    <a:ln>
+                      <a:noFill/>
+                    </a:ln>
+                  </pic:spPr>
+                </pic:pic>
+              </a:graphicData>
+            </a:graphic>
+          </wp:inline>
+        </w:drawing>
+      </w:r>
+    </w:p>
+    <w:p>
+      <w:r>
+        <w:rPr>
+          <w:noProof/>
+        </w:rPr>
+        <w:t>Ahora, a pesar de los picos que presenta la nueva gráfica de aceleración, se puede apreciar como esta tiene una tendencia descendente.</w:t>
+      </w:r>
+    </w:p>
     <w:p/>
-    <w:p>
-      <w:pPr>
-        <w:jc w:val="center"/>
-      </w:pPr>
+    <w:p/>
+    <w:p/>
+    <w:p>
+      <w:pPr>
+        <w:pStyle w:val="Ttulo1"/>
+      </w:pPr>
+      <w:r>
+        <w:lastRenderedPageBreak/>
+        <w:t xml:space="preserve">Ejercicio </w:t>
+      </w:r>
+      <w:r>
+        <w:t>4</w:t>
+      </w:r>
+      <w:r>
+        <w:t xml:space="preserve">: </w:t>
+      </w:r>
+      <w:r>
+        <w:t>Ejemplo de integración numérica</w:t>
+      </w:r>
     </w:p>
     <w:p/>
     <w:p/>
     <w:p/>
     <w:p/>
     <w:p/>
-    <w:p/>
-    <w:p/>
-    <w:p/>
-    <w:p/>
-    <w:p>
-      <w:pPr>
-        <w:pStyle w:val="Ttulo1"/>
-      </w:pPr>
-      <w:r>
-        <w:lastRenderedPageBreak/>
-        <w:t xml:space="preserve">Ejercicio </w:t>
-      </w:r>
-      <w:r>
-        <w:t>4</w:t>
-      </w:r>
-      <w:r>
-        <w:t xml:space="preserve">: </w:t>
-      </w:r>
-      <w:r>
-        <w:t>Ejemplo de integración numérica</w:t>
-      </w:r>
-    </w:p>
-    <w:p/>
-    <w:p/>
-    <w:p/>
-    <w:p/>
-    <w:p/>
     <w:p>
       <w:pPr>
         <w:rPr>
@@ -3897,7 +4485,7 @@
       </w:pPr>
     </w:p>
     <w:sectPr>
-      <w:footerReference w:type="default" r:id="rId17"/>
+      <w:footerReference w:type="default" r:id="rId19"/>
       <w:pgSz w:w="11906" w:h="16838"/>
       <w:pgMar w:top="1440" w:right="1080" w:bottom="1440" w:left="1080" w:header="0" w:footer="708" w:gutter="0"/>
       <w:cols w:space="720"/>

</xml_diff>

<commit_message>
Hecho entregable y terminada memoria
</commit_message>
<xml_diff>
--- a/P4/Docs/Memoria P4.docx
+++ b/P4/Docs/Memoria P4.docx
@@ -236,6 +236,18 @@
     </w:p>
     <w:p>
       <w:r>
+        <w:t xml:space="preserve">Ejercicio </w:t>
+      </w:r>
+      <w:r>
+        <w:t>0</w:t>
+      </w:r>
+      <w:r>
+        <w:t>……………………………………………………………………………………...…………4</w:t>
+      </w:r>
+    </w:p>
+    <w:p/>
+    <w:p>
+      <w:r>
         <w:t>Ejercicio 1……………………………………………………………………………………...…………4</w:t>
       </w:r>
     </w:p>
@@ -254,7 +266,10 @@
       </w:r>
       <w:proofErr w:type="gramEnd"/>
       <w:r>
-        <w:t>…….…………5</w:t>
+        <w:t>…….…………</w:t>
+      </w:r>
+      <w:r>
+        <w:t>6</w:t>
       </w:r>
     </w:p>
     <w:p>
@@ -272,7 +287,10 @@
       </w:r>
       <w:proofErr w:type="gramEnd"/>
       <w:r>
-        <w:t>……………….6</w:t>
+        <w:t>……………….</w:t>
+      </w:r>
+      <w:r>
+        <w:t>8</w:t>
       </w:r>
     </w:p>
     <w:p>
@@ -290,7 +308,10 @@
       </w:r>
       <w:proofErr w:type="gramEnd"/>
       <w:r>
-        <w:t>……………….7</w:t>
+        <w:t>……………….</w:t>
+      </w:r>
+      <w:r>
+        <w:t>10</w:t>
       </w:r>
     </w:p>
     <w:p/>
@@ -304,7 +325,10 @@
       </w:r>
       <w:proofErr w:type="gramEnd"/>
       <w:r>
-        <w:t>……………….8</w:t>
+        <w:t>……………….</w:t>
+      </w:r>
+      <w:r>
+        <w:t>12</w:t>
       </w:r>
     </w:p>
     <w:p/>
@@ -448,149 +472,12 @@
         </w:drawing>
       </w:r>
     </w:p>
-    <w:p>
-      <w:r>
-        <w:t>Los ficheros entregados están distribuidos de la siguiente forma:</w:t>
-      </w:r>
-    </w:p>
-    <w:p>
-      <w:pPr>
-        <w:pStyle w:val="Prrafodelista"/>
-        <w:numPr>
-          <w:ilvl w:val="0"/>
-          <w:numId w:val="1"/>
-        </w:numPr>
-        <w:rPr>
-          <w:color w:val="FF0000"/>
-        </w:rPr>
-      </w:pPr>
-      <w:r>
-        <w:rPr>
-          <w:color w:val="FF0000"/>
-        </w:rPr>
-        <w:t>En el directorio “</w:t>
-      </w:r>
-      <w:proofErr w:type="spellStart"/>
-      <w:r>
-        <w:rPr>
-          <w:color w:val="FF0000"/>
-        </w:rPr>
-        <w:t>Codigo</w:t>
-      </w:r>
-      <w:proofErr w:type="spellEnd"/>
-      <w:r>
-        <w:rPr>
-          <w:color w:val="FF0000"/>
-        </w:rPr>
-        <w:t xml:space="preserve">” están todos los ficheros fuente base de los programas desarrollados en la práctica, ficheros .c, .h y </w:t>
-      </w:r>
-      <w:proofErr w:type="spellStart"/>
-      <w:r>
-        <w:rPr>
-          <w:color w:val="FF0000"/>
-        </w:rPr>
-        <w:t>makefile</w:t>
-      </w:r>
-      <w:proofErr w:type="spellEnd"/>
-      <w:r>
-        <w:rPr>
-          <w:color w:val="FF0000"/>
-        </w:rPr>
-        <w:t>.</w:t>
-      </w:r>
-    </w:p>
-    <w:p>
-      <w:pPr>
-        <w:pStyle w:val="Prrafodelista"/>
-        <w:numPr>
-          <w:ilvl w:val="0"/>
-          <w:numId w:val="1"/>
-        </w:numPr>
-        <w:rPr>
-          <w:color w:val="FF0000"/>
-        </w:rPr>
-      </w:pPr>
-      <w:r>
-        <w:rPr>
-          <w:color w:val="FF0000"/>
-        </w:rPr>
-        <w:t>En los directorios Ex (Donde x es el número de ejercicio) se encuentran los ficheros .c, .</w:t>
-      </w:r>
-      <w:proofErr w:type="spellStart"/>
-      <w:r>
-        <w:rPr>
-          <w:color w:val="FF0000"/>
-        </w:rPr>
-        <w:t>dat</w:t>
-      </w:r>
-      <w:proofErr w:type="spellEnd"/>
-      <w:r>
-        <w:rPr>
-          <w:color w:val="FF0000"/>
-        </w:rPr>
-        <w:t xml:space="preserve">, .png y los scripts correspondientes a cada ejercicio. </w:t>
-      </w:r>
-      <w:r>
-        <w:rPr>
-          <w:b/>
-          <w:bCs/>
-          <w:color w:val="FF0000"/>
-        </w:rPr>
-        <w:t>Para ejecutar un script se debe pasar dicho script al interior del directorio “</w:t>
-      </w:r>
-      <w:proofErr w:type="spellStart"/>
-      <w:r>
-        <w:rPr>
-          <w:b/>
-          <w:bCs/>
-          <w:color w:val="FF0000"/>
-        </w:rPr>
-        <w:t>Codigo</w:t>
-      </w:r>
-      <w:proofErr w:type="spellEnd"/>
-      <w:r>
-        <w:rPr>
-          <w:b/>
-          <w:bCs/>
-          <w:color w:val="FF0000"/>
-        </w:rPr>
-        <w:t>” junto a los ficheros .c (solo aplica para los ejercicios 4 y 5)</w:t>
-      </w:r>
-    </w:p>
-    <w:p>
-      <w:pPr>
-        <w:pStyle w:val="Prrafodelista"/>
-        <w:numPr>
-          <w:ilvl w:val="0"/>
-          <w:numId w:val="1"/>
-        </w:numPr>
-        <w:rPr>
-          <w:color w:val="FF0000"/>
-        </w:rPr>
-      </w:pPr>
-      <w:r>
-        <w:rPr>
-          <w:color w:val="FF0000"/>
-        </w:rPr>
-        <w:t>En el directorio “</w:t>
-      </w:r>
-      <w:proofErr w:type="spellStart"/>
-      <w:r>
-        <w:rPr>
-          <w:color w:val="FF0000"/>
-        </w:rPr>
-        <w:t>Docs</w:t>
-      </w:r>
-      <w:proofErr w:type="spellEnd"/>
-      <w:r>
-        <w:rPr>
-          <w:color w:val="FF0000"/>
-        </w:rPr>
-        <w:t>” se encuentra la memoria de la práctica.</w:t>
-      </w:r>
-    </w:p>
     <w:p/>
     <w:p/>
+    <w:p/>
+    <w:p/>
+    <w:p/>
+    <w:p/>
     <w:p>
       <w:pPr>
         <w:ind w:left="708"/>
@@ -604,37 +491,10 @@
         <w:lastRenderedPageBreak/>
         <w:t>Ejercicio 0: Información sobre la topología del sistema</w:t>
       </w:r>
-      <w:r>
-        <w:t xml:space="preserve"> V</w:t>
-      </w:r>
-    </w:p>
-    <w:p>
-      <w:r>
-        <w:t>Tras ejecutar el comando “</w:t>
-      </w:r>
-      <w:proofErr w:type="spellStart"/>
-      <w:r>
-        <w:t>cat</w:t>
-      </w:r>
-      <w:proofErr w:type="spellEnd"/>
-      <w:r>
-        <w:t xml:space="preserve"> /</w:t>
-      </w:r>
-      <w:proofErr w:type="spellStart"/>
-      <w:r>
-        <w:t>proc</w:t>
-      </w:r>
-      <w:proofErr w:type="spellEnd"/>
-      <w:r>
-        <w:t>/</w:t>
-      </w:r>
-      <w:proofErr w:type="spellStart"/>
-      <w:r>
-        <w:t>cpuinfo</w:t>
-      </w:r>
-      <w:proofErr w:type="spellEnd"/>
-      <w:r>
-        <w:t>” por terminal y volcarlo al fichero de texto “cpuinfoE0.txt” se obtienen los siguientes resultados:</w:t>
+    </w:p>
+    <w:p>
+      <w:r>
+        <w:t>Tras ejecutar el comando “cat /proc/cpuinfo” por terminal y volcarlo al fichero de texto “cpuinfoE0.txt” se obtienen los siguientes resultados:</w:t>
       </w:r>
     </w:p>
     <w:p>
@@ -686,79 +546,7 @@
     </w:p>
     <w:p>
       <w:r>
-        <w:t xml:space="preserve">Aquí se puede apreciar que el número de </w:t>
-      </w:r>
-      <w:proofErr w:type="spellStart"/>
-      <w:r>
-        <w:t>cores</w:t>
-      </w:r>
-      <w:proofErr w:type="spellEnd"/>
-      <w:r>
-        <w:t xml:space="preserve"> físicos es 8 (campo </w:t>
-      </w:r>
-      <w:proofErr w:type="spellStart"/>
-      <w:r>
-        <w:t>cpu</w:t>
-      </w:r>
-      <w:proofErr w:type="spellEnd"/>
-      <w:r>
-        <w:t xml:space="preserve"> </w:t>
-      </w:r>
-      <w:proofErr w:type="spellStart"/>
-      <w:r>
-        <w:t>cores</w:t>
-      </w:r>
-      <w:proofErr w:type="spellEnd"/>
-      <w:r>
-        <w:t xml:space="preserve">), el número de </w:t>
-      </w:r>
-      <w:proofErr w:type="spellStart"/>
-      <w:r>
-        <w:t>cores</w:t>
-      </w:r>
-      <w:proofErr w:type="spellEnd"/>
-      <w:r>
-        <w:t xml:space="preserve"> lógicos es 16 (campo </w:t>
-      </w:r>
-      <w:proofErr w:type="spellStart"/>
-      <w:r>
-        <w:t>siblings</w:t>
-      </w:r>
-      <w:proofErr w:type="spellEnd"/>
-      <w:r>
-        <w:t xml:space="preserve">) y su frecuencia es 4200.16MHz (campo </w:t>
-      </w:r>
-      <w:proofErr w:type="spellStart"/>
-      <w:r>
-        <w:t>cpu</w:t>
-      </w:r>
-      <w:proofErr w:type="spellEnd"/>
-      <w:r>
-        <w:t xml:space="preserve"> MHz). Podemos concluir que el </w:t>
-      </w:r>
-      <w:proofErr w:type="spellStart"/>
-      <w:r>
-        <w:t>hyperthreading</w:t>
-      </w:r>
-      <w:proofErr w:type="spellEnd"/>
-      <w:r>
-        <w:t xml:space="preserve"> está activado en el sistema debido a que el número de </w:t>
-      </w:r>
-      <w:proofErr w:type="spellStart"/>
-      <w:r>
-        <w:t>cores</w:t>
-      </w:r>
-      <w:proofErr w:type="spellEnd"/>
-      <w:r>
-        <w:t xml:space="preserve"> lógicos es mayor que el de </w:t>
-      </w:r>
-      <w:proofErr w:type="spellStart"/>
-      <w:r>
-        <w:t>cores</w:t>
-      </w:r>
-      <w:proofErr w:type="spellEnd"/>
-      <w:r>
-        <w:t xml:space="preserve"> físicos.</w:t>
+        <w:t>Aquí se puede apreciar que el número de cores físicos es 8 (campo cpu cores), el número de cores lógicos es 16 (campo siblings) y su frecuencia es 4200.16MHz (campo cpu MHz). Podemos concluir que el hyperthreading está activado en el sistema debido a que el número de cores lógicos es mayor que el de cores físicos.</w:t>
       </w:r>
     </w:p>
     <w:p>
@@ -783,49 +571,7 @@
         <w:rPr>
           <w:color w:val="404040" w:themeColor="text1" w:themeTint="BF"/>
         </w:rPr>
-        <w:t xml:space="preserve"> de la entrega se adjunta el fichero “cpuinfoE0.txt” donde se puede ver toda la información completa tras ejecutar el comando “</w:t>
-      </w:r>
-      <w:proofErr w:type="spellStart"/>
-      <w:r>
-        <w:rPr>
-          <w:color w:val="404040" w:themeColor="text1" w:themeTint="BF"/>
-        </w:rPr>
-        <w:t>cat</w:t>
-      </w:r>
-      <w:proofErr w:type="spellEnd"/>
-      <w:r>
-        <w:rPr>
-          <w:color w:val="404040" w:themeColor="text1" w:themeTint="BF"/>
-        </w:rPr>
-        <w:t xml:space="preserve"> /</w:t>
-      </w:r>
-      <w:proofErr w:type="spellStart"/>
-      <w:r>
-        <w:rPr>
-          <w:color w:val="404040" w:themeColor="text1" w:themeTint="BF"/>
-        </w:rPr>
-        <w:t>proc</w:t>
-      </w:r>
-      <w:proofErr w:type="spellEnd"/>
-      <w:r>
-        <w:rPr>
-          <w:color w:val="404040" w:themeColor="text1" w:themeTint="BF"/>
-        </w:rPr>
-        <w:t>/</w:t>
-      </w:r>
-      <w:proofErr w:type="spellStart"/>
-      <w:r>
-        <w:rPr>
-          <w:color w:val="404040" w:themeColor="text1" w:themeTint="BF"/>
-        </w:rPr>
-        <w:t>cpuinfo</w:t>
-      </w:r>
-      <w:proofErr w:type="spellEnd"/>
-      <w:r>
-        <w:rPr>
-          <w:color w:val="404040" w:themeColor="text1" w:themeTint="BF"/>
-        </w:rPr>
-        <w:t>”</w:t>
+        <w:t xml:space="preserve"> de la entrega se adjunta el fichero “cpuinfoE0.txt” donde se puede ver toda la información completa tras ejecutar el comando “cat /proc/cpuinfo”</w:t>
       </w:r>
     </w:p>
     <w:p>
@@ -836,15 +582,7 @@
         <w:t xml:space="preserve">Ejercicio 1: </w:t>
       </w:r>
       <w:r>
-        <w:t xml:space="preserve">Programas básicos de </w:t>
-      </w:r>
-      <w:proofErr w:type="spellStart"/>
-      <w:r>
-        <w:t>OpenMP</w:t>
-      </w:r>
-      <w:proofErr w:type="spellEnd"/>
-      <w:r>
-        <w:t xml:space="preserve"> V</w:t>
+        <w:t>Programas básicos de OpenMP</w:t>
       </w:r>
     </w:p>
     <w:p>
@@ -865,23 +603,7 @@
     </w:p>
     <w:p>
       <w:r>
-        <w:t xml:space="preserve">El sistema en el que se realiza la práctica dispone de 16 </w:t>
-      </w:r>
-      <w:proofErr w:type="spellStart"/>
-      <w:r>
-        <w:t>cores</w:t>
-      </w:r>
-      <w:proofErr w:type="spellEnd"/>
-      <w:r>
-        <w:t xml:space="preserve"> lógicos (16 hilos máximo). Se prueba a lanzar el programa “omp1.c” con 32 hilos y el programa funciona, por lo que es posible lanzar más hilos que </w:t>
-      </w:r>
-      <w:proofErr w:type="spellStart"/>
-      <w:r>
-        <w:t>cores</w:t>
-      </w:r>
-      <w:proofErr w:type="spellEnd"/>
-      <w:r>
-        <w:t xml:space="preserve"> lógicos. </w:t>
+        <w:t xml:space="preserve">El sistema en el que se realiza la práctica dispone de 16 cores lógicos (16 hilos máximo). Se prueba a lanzar el programa “omp1.c” con 32 hilos y el programa funciona, por lo que es posible lanzar más hilos que cores lógicos. </w:t>
       </w:r>
     </w:p>
     <w:p>
@@ -954,29 +676,8 @@
       <w:pPr>
         <w:jc w:val="center"/>
       </w:pPr>
-      <w:proofErr w:type="spellStart"/>
-      <w:r>
-        <w:t>nº</w:t>
-      </w:r>
-      <w:proofErr w:type="spellEnd"/>
-      <w:r>
-        <w:t xml:space="preserve"> hilos cláusula -&gt; </w:t>
-      </w:r>
-      <w:proofErr w:type="spellStart"/>
-      <w:r>
-        <w:t>nº</w:t>
-      </w:r>
-      <w:proofErr w:type="spellEnd"/>
-      <w:r>
-        <w:t xml:space="preserve"> hilos con función -&gt; </w:t>
-      </w:r>
-      <w:proofErr w:type="spellStart"/>
-      <w:r>
-        <w:t>nº</w:t>
-      </w:r>
-      <w:proofErr w:type="spellEnd"/>
-      <w:r>
-        <w:t xml:space="preserve"> hilos variable de entorno</w:t>
+      <w:r>
+        <w:t>nº hilos cláusula -&gt; nº hilos con función -&gt; nº hilos variable de entorno</w:t>
       </w:r>
     </w:p>
     <w:p>
@@ -989,21 +690,7 @@
         <w:rPr>
           <w:color w:val="404040" w:themeColor="text1" w:themeTint="BF"/>
         </w:rPr>
-        <w:t xml:space="preserve">NOTA: Si no se indica número de hilos mediante cláusula o función, </w:t>
-      </w:r>
-      <w:proofErr w:type="spellStart"/>
-      <w:r>
-        <w:rPr>
-          <w:color w:val="404040" w:themeColor="text1" w:themeTint="BF"/>
-        </w:rPr>
-        <w:t>OpenMP</w:t>
-      </w:r>
-      <w:proofErr w:type="spellEnd"/>
-      <w:r>
-        <w:rPr>
-          <w:color w:val="404040" w:themeColor="text1" w:themeTint="BF"/>
-        </w:rPr>
-        <w:t xml:space="preserve"> utiliza el valor de la variable de entorno OMP_NUM_THREADS, por lo que para que se ejecute con el valor de dicha variable de entorno no se le asigna número de hilos en la ejecución con el valor de la variable de entorno</w:t>
+        <w:t>NOTA: Si no se indica número de hilos mediante cláusula o función, OpenMP utiliza el valor de la variable de entorno OMP_NUM_THREADS, por lo que para que se ejecute con el valor de dicha variable de entorno no se le asigna número de hilos en la ejecución con el valor de la variable de entorno</w:t>
       </w:r>
     </w:p>
     <w:p>
@@ -1073,15 +760,7 @@
     </w:p>
     <w:p>
       <w:r>
-        <w:t xml:space="preserve">Cuando se declara una variable privada en </w:t>
-      </w:r>
-      <w:proofErr w:type="spellStart"/>
-      <w:r>
-        <w:t>OpenMP</w:t>
-      </w:r>
-      <w:proofErr w:type="spellEnd"/>
-      <w:r>
-        <w:t xml:space="preserve"> ésta no se comparte con el resto de </w:t>
+        <w:t xml:space="preserve">Cuando se declara una variable privada en OpenMP ésta no se comparte con el resto de </w:t>
       </w:r>
       <w:proofErr w:type="gramStart"/>
       <w:r>
@@ -1163,9 +842,6 @@
         <w:lastRenderedPageBreak/>
         <w:t>Ejercicio 2: Paralelizar el producto escalar</w:t>
       </w:r>
-      <w:r>
-        <w:t xml:space="preserve"> V</w:t>
-      </w:r>
     </w:p>
     <w:p>
       <w:pPr>
@@ -1185,23 +861,7 @@
     </w:p>
     <w:p>
       <w:r>
-        <w:t>El resultado del programa “</w:t>
-      </w:r>
-      <w:proofErr w:type="spellStart"/>
-      <w:r>
-        <w:t>pescalar_serie</w:t>
-      </w:r>
-      <w:proofErr w:type="spellEnd"/>
-      <w:r>
-        <w:t>” es el tamaño “M” del vector que se le pase como argumento a la función “</w:t>
-      </w:r>
-      <w:proofErr w:type="spellStart"/>
-      <w:r>
-        <w:t>generateVectorOne</w:t>
-      </w:r>
-      <w:proofErr w:type="spellEnd"/>
-      <w:r>
-        <w:t>”, que crea un vector de tamaño “M” y lo inicializa a “1s”. Es decir, si los vectores son de tamaño 1000, el resultado del producto</w:t>
+        <w:t>El resultado del programa “pescalar_serie” es el tamaño “M” del vector que se le pase como argumento a la función “generateVectorOne”, que crea un vector de tamaño “M” y lo inicializa a “1s”. Es decir, si los vectores son de tamaño 1000, el resultado del producto</w:t>
       </w:r>
       <w:r>
         <w:t xml:space="preserve"> escalar</w:t>
@@ -1301,29 +961,13 @@
     </w:p>
     <w:p>
       <w:r>
-        <w:t xml:space="preserve">En este caso la solución elegida es el pragma </w:t>
-      </w:r>
-      <w:proofErr w:type="spellStart"/>
-      <w:r>
-        <w:t>atomic</w:t>
-      </w:r>
-      <w:proofErr w:type="spellEnd"/>
-      <w:r>
-        <w:t xml:space="preserve">, ya que es solo una línea la que se quiere proteger. En caso de que hubiese </w:t>
+        <w:t xml:space="preserve">En este caso la solución elegida es el pragma atomic, ya que es solo una línea la que se quiere proteger. En caso de que hubiese </w:t>
       </w:r>
       <w:r>
         <w:t>más</w:t>
       </w:r>
       <w:r>
-        <w:t xml:space="preserve"> instrucciones susceptibles a sufrir condiciones de carrera se usaría el pragma </w:t>
-      </w:r>
-      <w:proofErr w:type="spellStart"/>
-      <w:r>
-        <w:t>critical</w:t>
-      </w:r>
-      <w:proofErr w:type="spellEnd"/>
-      <w:r>
-        <w:t xml:space="preserve"> para proteger todo el bloque entre llaves.</w:t>
+        <w:t xml:space="preserve"> instrucciones susceptibles a sufrir condiciones de carrera se usaría el pragma critical para proteger todo el bloque entre llaves.</w:t>
       </w:r>
     </w:p>
     <w:p>
@@ -1344,39 +988,7 @@
     </w:p>
     <w:p>
       <w:r>
-        <w:t>Se crea el programa “pescalar_par3” para obtener el resultado correcto mediante el uso del pragma “</w:t>
-      </w:r>
-      <w:proofErr w:type="spellStart"/>
-      <w:r>
-        <w:t>omp</w:t>
-      </w:r>
-      <w:proofErr w:type="spellEnd"/>
-      <w:r>
-        <w:t xml:space="preserve"> </w:t>
-      </w:r>
-      <w:proofErr w:type="spellStart"/>
-      <w:r>
-        <w:t>parallel</w:t>
-      </w:r>
-      <w:proofErr w:type="spellEnd"/>
-      <w:r>
-        <w:t xml:space="preserve"> </w:t>
-      </w:r>
-      <w:proofErr w:type="spellStart"/>
-      <w:r>
-        <w:t>for</w:t>
-      </w:r>
-      <w:proofErr w:type="spellEnd"/>
-      <w:r>
-        <w:t xml:space="preserve"> </w:t>
-      </w:r>
-      <w:proofErr w:type="spellStart"/>
-      <w:r>
-        <w:t>reduction</w:t>
-      </w:r>
-      <w:proofErr w:type="spellEnd"/>
-      <w:r>
-        <w:t>”. Los cambios realizados son:</w:t>
+        <w:t>Se crea el programa “pescalar_par3” para obtener el resultado correcto mediante el uso del pragma “omp parallel for reduction”. Los cambios realizados son:</w:t>
       </w:r>
     </w:p>
     <w:p>
@@ -1457,26 +1069,13 @@
       <w:pPr>
         <w:jc w:val="center"/>
       </w:pPr>
-      <w:proofErr w:type="spellStart"/>
       <w:proofErr w:type="gramStart"/>
       <w:r>
-        <w:t>ceil</w:t>
-      </w:r>
-      <w:proofErr w:type="spellEnd"/>
-      <w:r>
-        <w:t>(</w:t>
+        <w:t>ceil(</w:t>
       </w:r>
       <w:proofErr w:type="gramEnd"/>
       <w:r>
-        <w:t xml:space="preserve">0.8 x 2750000) = 2200000, </w:t>
-      </w:r>
-      <w:proofErr w:type="spellStart"/>
-      <w:r>
-        <w:t>ceil</w:t>
-      </w:r>
-      <w:proofErr w:type="spellEnd"/>
-      <w:r>
-        <w:t>(1.2 x 2750000) = 3300000</w:t>
+        <w:t>0.8 x 2750000) = 2200000, ceil(1.2 x 2750000) = 3300000</w:t>
       </w:r>
     </w:p>
     <w:p>
@@ -1528,26 +1127,13 @@
       <w:r>
         <w:t xml:space="preserve">Se comprueba que para </w:t>
       </w:r>
-      <w:proofErr w:type="spellStart"/>
       <w:proofErr w:type="gramStart"/>
       <w:r>
-        <w:t>ceil</w:t>
-      </w:r>
-      <w:proofErr w:type="spellEnd"/>
-      <w:r>
-        <w:t>(</w:t>
+        <w:t>ceil(</w:t>
       </w:r>
       <w:proofErr w:type="gramEnd"/>
       <w:r>
-        <w:t xml:space="preserve">0.8 x 2750000) el tiempo del programa en serie es menor que el del programa en paralelo y para </w:t>
-      </w:r>
-      <w:proofErr w:type="spellStart"/>
-      <w:r>
-        <w:t>ceil</w:t>
-      </w:r>
-      <w:proofErr w:type="spellEnd"/>
-      <w:r>
-        <w:t>(1.2 x 2750000) = 3300000 el tiempo del programa en paralelo es menor que el del programa en serie.</w:t>
+        <w:t>0.8 x 2750000) el tiempo del programa en serie es menor que el del programa en paralelo y para ceil(1.2 x 2750000) = 3300000 el tiempo del programa en paralelo es menor que el del programa en serie.</w:t>
       </w:r>
     </w:p>
     <w:p>
@@ -1623,7 +1209,7 @@
       </w:pPr>
       <w:r>
         <w:lastRenderedPageBreak/>
-        <w:t>Ejercicio 3: Paralelizar el producto escalar V</w:t>
+        <w:t>Ejercicio 3: Paralelizar el producto escalar</w:t>
       </w:r>
     </w:p>
     <w:tbl>
@@ -1755,21 +1341,8 @@
                 <w:lang w:eastAsia="es-ES"/>
                 <w14:ligatures w14:val="none"/>
               </w:rPr>
-              <w:t>n\</w:t>
-            </w:r>
-            <w:proofErr w:type="spellStart"/>
-            <w:r>
-              <w:rPr>
-                <w:rFonts w:ascii="Aptos Narrow" w:eastAsia="Times New Roman" w:hAnsi="Aptos Narrow" w:cs="Times New Roman"/>
-                <w:color w:val="000000"/>
-                <w:kern w:val="0"/>
-                <w:szCs w:val="22"/>
-                <w:lang w:eastAsia="es-ES"/>
-                <w14:ligatures w14:val="none"/>
-              </w:rPr>
-              <w:t>nhilos</w:t>
-            </w:r>
-            <w:proofErr w:type="spellEnd"/>
+              <w:t>n\nhilos</w:t>
+            </w:r>
           </w:p>
         </w:tc>
         <w:tc>
@@ -2881,43 +2454,17 @@
                 <w14:ligatures w14:val="none"/>
               </w:rPr>
             </w:pPr>
-            <w:proofErr w:type="spellStart"/>
-            <w:r>
-              <w:rPr>
-                <w:rFonts w:ascii="Aptos Narrow" w:eastAsia="Times New Roman" w:hAnsi="Aptos Narrow" w:cs="Times New Roman"/>
-                <w:color w:val="000000"/>
-                <w:kern w:val="0"/>
-                <w:szCs w:val="22"/>
-                <w:lang w:eastAsia="es-ES"/>
-                <w14:ligatures w14:val="none"/>
-              </w:rPr>
-              <w:t>Version</w:t>
-            </w:r>
-            <w:proofErr w:type="spellEnd"/>
-            <w:r>
-              <w:rPr>
-                <w:rFonts w:ascii="Aptos Narrow" w:eastAsia="Times New Roman" w:hAnsi="Aptos Narrow" w:cs="Times New Roman"/>
-                <w:color w:val="000000"/>
-                <w:kern w:val="0"/>
-                <w:szCs w:val="22"/>
-                <w:lang w:eastAsia="es-ES"/>
-                <w14:ligatures w14:val="none"/>
-              </w:rPr>
-              <w:t>\</w:t>
-            </w:r>
-            <w:proofErr w:type="spellStart"/>
-            <w:r>
-              <w:rPr>
-                <w:rFonts w:ascii="Aptos Narrow" w:eastAsia="Times New Roman" w:hAnsi="Aptos Narrow" w:cs="Times New Roman"/>
-                <w:color w:val="000000"/>
-                <w:kern w:val="0"/>
-                <w:szCs w:val="22"/>
-                <w:lang w:eastAsia="es-ES"/>
-                <w14:ligatures w14:val="none"/>
-              </w:rPr>
-              <w:t>nhilos</w:t>
-            </w:r>
-            <w:proofErr w:type="spellEnd"/>
+            <w:r>
+              <w:rPr>
+                <w:rFonts w:ascii="Aptos Narrow" w:eastAsia="Times New Roman" w:hAnsi="Aptos Narrow" w:cs="Times New Roman"/>
+                <w:color w:val="000000"/>
+                <w:kern w:val="0"/>
+                <w:szCs w:val="22"/>
+                <w:lang w:eastAsia="es-ES"/>
+                <w14:ligatures w14:val="none"/>
+              </w:rPr>
+              <w:t>Version\nhilos</w:t>
+            </w:r>
           </w:p>
         </w:tc>
         <w:tc>
@@ -4054,28 +3601,12 @@
     </w:p>
     <w:p>
       <w:r>
-        <w:t>Si el algoritmo no necesita demasiada coordinación entre hilos (como es el caso de la multiplicación de matrices) es preferible utilizar paralelismo de grano grueso, ya que así se reduce el coste de lanzar hilos (</w:t>
-      </w:r>
-      <w:proofErr w:type="spellStart"/>
-      <w:r>
-        <w:t>overhead</w:t>
-      </w:r>
-      <w:proofErr w:type="spellEnd"/>
-      <w:r>
-        <w:t>) y cada hilo realiza una cantidad significativa de trabajo.</w:t>
-      </w:r>
-    </w:p>
-    <w:p>
-      <w:r>
-        <w:t xml:space="preserve">En cambio, si se necesita coordinación constante entre hilos (como en el caso de la suma de elementos de dos </w:t>
-      </w:r>
-      <w:proofErr w:type="spellStart"/>
-      <w:r>
-        <w:t>arrays</w:t>
-      </w:r>
-      <w:proofErr w:type="spellEnd"/>
-      <w:r>
-        <w:t xml:space="preserve"> en uno nuevo) será preferible utilizar paralelismo de grano fino, aumentando el coste de lanzar hilos.</w:t>
+        <w:t>Si el algoritmo no necesita demasiada coordinación entre hilos (como es el caso de la multiplicación de matrices) es preferible utilizar paralelismo de grano grueso, ya que así se reduce el coste de lanzar hilos (overhead) y cada hilo realiza una cantidad significativa de trabajo.</w:t>
+      </w:r>
+    </w:p>
+    <w:p>
+      <w:r>
+        <w:t>En cambio, si se necesita coordinación constante entre hilos (como en el caso de la suma de elementos de dos arrays en uno nuevo) será preferible utilizar paralelismo de grano fino, aumentando el coste de lanzar hilos.</w:t>
       </w:r>
     </w:p>
     <w:p/>
@@ -4106,13 +3637,8 @@
         <w:t xml:space="preserve"> (ej3.3.sh)</w:t>
       </w:r>
       <w:r>
-        <w:t xml:space="preserve"> y crear las gráficas con </w:t>
-      </w:r>
-      <w:proofErr w:type="spellStart"/>
-      <w:r>
-        <w:t>gnuplot</w:t>
-      </w:r>
-      <w:proofErr w:type="spellEnd"/>
+        <w:t xml:space="preserve"> y crear las gráficas con gnuplot</w:t>
+      </w:r>
       <w:r>
         <w:t>, obteniéndose los siguientes resultados:</w:t>
       </w:r>
@@ -4227,15 +3753,7 @@
     </w:p>
     <w:p>
       <w:r>
-        <w:t xml:space="preserve">En la gráfica del tiempo de ejecución se observa como el tiempo de ejecución del programa en serie aumenta </w:t>
-      </w:r>
-      <w:proofErr w:type="spellStart"/>
-      <w:r>
-        <w:t>mas</w:t>
-      </w:r>
-      <w:proofErr w:type="spellEnd"/>
-      <w:r>
-        <w:t xml:space="preserve"> rápido que el tiempo de ejecución del programa paralelo a medida que se va aumentando el tamaño N de la matriz.</w:t>
+        <w:t>En la gráfica del tiempo de ejecución se observa como el tiempo de ejecución del programa en serie aumenta mas rápido que el tiempo de ejecución del programa paralelo a medida que se va aumentando el tamaño N de la matriz.</w:t>
       </w:r>
     </w:p>
     <w:p>
@@ -4393,23 +3911,7 @@
         <w:t xml:space="preserve">Ejercicio 4: </w:t>
       </w:r>
       <w:r>
-        <w:t xml:space="preserve">Pérdida de rendimiento por el falso compartir (False </w:t>
-      </w:r>
-      <w:proofErr w:type="spellStart"/>
-      <w:r>
-        <w:t>sharing</w:t>
-      </w:r>
-      <w:proofErr w:type="spellEnd"/>
-      <w:r>
-        <w:t xml:space="preserve">) en </w:t>
-      </w:r>
-      <w:proofErr w:type="spellStart"/>
-      <w:r>
-        <w:t>OpenMP</w:t>
-      </w:r>
-      <w:proofErr w:type="spellEnd"/>
-      <w:r>
-        <w:t xml:space="preserve"> V</w:t>
+        <w:t>Pérdida de rendimiento por el falso compartir (False sharing) en OpenMP</w:t>
       </w:r>
     </w:p>
     <w:p>
@@ -5787,15 +5289,7 @@
       </w:r>
       <w:proofErr w:type="gramEnd"/>
       <w:r>
-        <w:t xml:space="preserve"> pero no está inicializada, por lo que se debería usar </w:t>
-      </w:r>
-      <w:proofErr w:type="spellStart"/>
-      <w:r>
-        <w:t>firstprivate</w:t>
-      </w:r>
-      <w:proofErr w:type="spellEnd"/>
-      <w:r>
-        <w:t xml:space="preserve"> para obtener su valor original y que sea privada a cada hilo.</w:t>
+        <w:t xml:space="preserve"> pero no está inicializada, por lo que se debería usar firstprivate para obtener su valor original y que sea privada a cada hilo.</w:t>
       </w:r>
     </w:p>
     <w:p>
@@ -5816,15 +5310,7 @@
     </w:p>
     <w:p>
       <w:r>
-        <w:t xml:space="preserve">En pi_par5 los hilos van sumando sus resultados a la variable pi, la cual está protegida la directiva </w:t>
-      </w:r>
-      <w:proofErr w:type="spellStart"/>
-      <w:r>
-        <w:t>critical</w:t>
-      </w:r>
-      <w:proofErr w:type="spellEnd"/>
-      <w:r>
-        <w:t>.</w:t>
+        <w:t>En pi_par5 los hilos van sumando sus resultados a la variable pi, la cual está protegida la directiva critical.</w:t>
       </w:r>
     </w:p>
     <w:p>
@@ -5838,39 +5324,10 @@
         <w:t xml:space="preserve"> </w:t>
       </w:r>
       <w:r>
-        <w:t xml:space="preserve">que tiene </w:t>
-      </w:r>
-      <w:proofErr w:type="spellStart"/>
-      <w:r>
-        <w:t>nº</w:t>
-      </w:r>
-      <w:proofErr w:type="spellEnd"/>
-      <w:r>
-        <w:t xml:space="preserve"> de elementos = </w:t>
-      </w:r>
-      <w:proofErr w:type="spellStart"/>
-      <w:r>
-        <w:t>nº</w:t>
-      </w:r>
-      <w:proofErr w:type="spellEnd"/>
-      <w:r>
-        <w:t xml:space="preserve"> de </w:t>
-      </w:r>
-      <w:proofErr w:type="spellStart"/>
-      <w:r>
-        <w:t>cores</w:t>
-      </w:r>
-      <w:proofErr w:type="spellEnd"/>
-      <w:r>
-        <w:t xml:space="preserve"> del equipo donde se ejecuta y cada hilo va sumando a su elemento del array denotado por su </w:t>
-      </w:r>
-      <w:proofErr w:type="spellStart"/>
-      <w:r>
-        <w:t>numero</w:t>
-      </w:r>
-      <w:proofErr w:type="spellEnd"/>
-      <w:r>
-        <w:t xml:space="preserve"> de hilo y después de terminar la región paralela se suman todos los elementos de ese array a la variable pi.</w:t>
+        <w:t>que tiene nº de elementos = nº</w:t>
+      </w:r>
+      <w:r>
+        <w:t xml:space="preserve"> de cores del equipo donde se ejecuta y cada hilo va sumando a su elemento del array denotado por su numero de hilo y después de terminar la región paralela se suman todos los elementos de ese array a la variable pi.</w:t>
       </w:r>
     </w:p>
     <w:p>
@@ -5878,89 +5335,20 @@
         <w:t>En pi_par3</w:t>
       </w:r>
       <w:r>
-        <w:t xml:space="preserve"> es parecido a pi_par1 pero el array sum que tiene </w:t>
-      </w:r>
-      <w:proofErr w:type="spellStart"/>
-      <w:r>
-        <w:t>nº</w:t>
-      </w:r>
-      <w:proofErr w:type="spellEnd"/>
-      <w:r>
-        <w:t xml:space="preserve"> de elementos = </w:t>
-      </w:r>
-      <w:proofErr w:type="spellStart"/>
-      <w:r>
-        <w:t>nº</w:t>
-      </w:r>
-      <w:proofErr w:type="spellEnd"/>
-      <w:r>
-        <w:t xml:space="preserve"> de </w:t>
-      </w:r>
-      <w:proofErr w:type="spellStart"/>
-      <w:r>
-        <w:t>cores</w:t>
-      </w:r>
-      <w:proofErr w:type="spellEnd"/>
-      <w:r>
-        <w:t xml:space="preserve"> del equipo * </w:t>
-      </w:r>
-      <w:proofErr w:type="spellStart"/>
-      <w:r>
-        <w:t>nº</w:t>
-      </w:r>
-      <w:proofErr w:type="spellEnd"/>
-      <w:r>
-        <w:t xml:space="preserve"> de </w:t>
-      </w:r>
-      <w:proofErr w:type="spellStart"/>
-      <w:r>
-        <w:t>doubles</w:t>
-      </w:r>
-      <w:proofErr w:type="spellEnd"/>
-      <w:r>
-        <w:t xml:space="preserve"> que caben en el tamaño de la línea de caché (</w:t>
-      </w:r>
-      <w:proofErr w:type="spellStart"/>
-      <w:r>
-        <w:t>padding</w:t>
-      </w:r>
-      <w:proofErr w:type="spellEnd"/>
-      <w:r>
-        <w:t xml:space="preserve">) y al cual cada hilo accede a </w:t>
+        <w:t xml:space="preserve"> es parecido a pi_par1 pero el array sum que tiene nº de elementos = nº de cores del equipo * nº de doubles que caben en el tamaño de la línea de caché (padding) y al cual cada hilo accede a </w:t>
       </w:r>
       <w:proofErr w:type="gramStart"/>
       <w:r>
         <w:t>sum[</w:t>
       </w:r>
-      <w:proofErr w:type="spellStart"/>
       <w:proofErr w:type="gramEnd"/>
       <w:r>
-        <w:t>tid</w:t>
-      </w:r>
-      <w:proofErr w:type="spellEnd"/>
-      <w:r>
-        <w:t xml:space="preserve"> *</w:t>
-      </w:r>
-      <w:proofErr w:type="spellStart"/>
-      <w:r>
-        <w:t>padsz</w:t>
-      </w:r>
-      <w:proofErr w:type="spellEnd"/>
-      <w:r>
-        <w:t>]</w:t>
-      </w:r>
-    </w:p>
-    <w:p>
-      <w:r>
-        <w:t xml:space="preserve">El false </w:t>
-      </w:r>
-      <w:proofErr w:type="spellStart"/>
-      <w:r>
-        <w:t>sharing</w:t>
-      </w:r>
-      <w:proofErr w:type="spellEnd"/>
-      <w:r>
-        <w:t xml:space="preserve"> es una situación que se produce cuando </w:t>
+        <w:t>tid *padsz]</w:t>
+      </w:r>
+    </w:p>
+    <w:p>
+      <w:r>
+        <w:t xml:space="preserve">El false sharing es una situación que se produce cuando </w:t>
       </w:r>
       <w:r>
         <w:t>los</w:t>
@@ -5985,15 +5373,7 @@
         <w:t xml:space="preserve">En pi_par3 se obtiene el tamaño de la línea de caché para </w:t>
       </w:r>
       <w:r>
-        <w:t xml:space="preserve">crear un array donde cada elemento que actualiza cada hilo esté en un bloque caché distinto, por lo que no se produce false </w:t>
-      </w:r>
-      <w:proofErr w:type="spellStart"/>
-      <w:r>
-        <w:t>sharing</w:t>
-      </w:r>
-      <w:proofErr w:type="spellEnd"/>
-      <w:r>
-        <w:t>.</w:t>
+        <w:t>crear un array donde cada elemento que actualiza cada hilo esté en un bloque caché distinto, por lo que no se produce false sharing.</w:t>
       </w:r>
     </w:p>
     <w:p>
@@ -6014,15 +5394,7 @@
     </w:p>
     <w:p>
       <w:r>
-        <w:t xml:space="preserve">Al utilizar la directiva </w:t>
-      </w:r>
-      <w:proofErr w:type="spellStart"/>
-      <w:r>
-        <w:t>critical</w:t>
-      </w:r>
-      <w:proofErr w:type="spellEnd"/>
-      <w:r>
-        <w:t xml:space="preserve"> la región de código afectada solo puede ser accedida por un hilo a la vez, evitando así las condiciones de carrera. </w:t>
+        <w:t xml:space="preserve">Al utilizar la directiva critical la región de código afectada solo puede ser accedida por un hilo a la vez, evitando así las condiciones de carrera. </w:t>
       </w:r>
     </w:p>
     <w:p>
@@ -6048,23 +5420,7 @@
     </w:p>
     <w:p>
       <w:r>
-        <w:t xml:space="preserve">Al ejecutarse pi_par6 se observa que es de las ejecuciones que tarda </w:t>
-      </w:r>
-      <w:proofErr w:type="spellStart"/>
-      <w:r>
-        <w:t>mas</w:t>
-      </w:r>
-      <w:proofErr w:type="spellEnd"/>
-      <w:r>
-        <w:t xml:space="preserve"> tiempo en comparación de pi_par3, por ejemplo. Esto se debe a que por la forma en la que está diseñado el array en pi_par6 sufre los efectos de false </w:t>
-      </w:r>
-      <w:proofErr w:type="spellStart"/>
-      <w:r>
-        <w:t>sharing</w:t>
-      </w:r>
-      <w:proofErr w:type="spellEnd"/>
-      <w:r>
-        <w:t>, aumentando el tiempo de ejecución y en cambio pi_par3 no se ve afectado.</w:t>
+        <w:t>Al ejecutarse pi_par6 se observa que es de las ejecuciones que tarda mas tiempo en comparación de pi_par3, por ejemplo. Esto se debe a que por la forma en la que está diseñado el array en pi_par6 sufre los efectos de false sharing, aumentando el tiempo de ejecución y en cambio pi_par3 no se ve afectado.</w:t>
       </w:r>
     </w:p>
     <w:p>
@@ -6108,23 +5464,10 @@
         <w:t>,</w:t>
       </w:r>
       <w:r>
-        <w:t xml:space="preserve"> no necesita reservar memoria adicional gracias al uso de la directiva </w:t>
-      </w:r>
-      <w:proofErr w:type="spellStart"/>
-      <w:r>
-        <w:t>reduction</w:t>
-      </w:r>
-      <w:proofErr w:type="spellEnd"/>
-      <w:r>
-        <w:t xml:space="preserve"> y el uso esta directiva se ajusta </w:t>
-      </w:r>
-      <w:proofErr w:type="spellStart"/>
-      <w:r>
-        <w:t>mas</w:t>
-      </w:r>
-      <w:proofErr w:type="spellEnd"/>
-      <w:r>
-        <w:t xml:space="preserve"> al problema a resolver.</w:t>
+        <w:t xml:space="preserve"> no necesita reservar memoria adicional gracias al uso de la directiva reduction</w:t>
+      </w:r>
+      <w:r>
+        <w:t xml:space="preserve"> y el uso esta directiva se ajusta mas al problema a resolver.</w:t>
       </w:r>
     </w:p>
     <w:p/>
@@ -6160,15 +5503,7 @@
     </w:p>
     <w:p>
       <w:r>
-        <w:t xml:space="preserve">El programa entregado recibe de argumentos una lista de nombres de imágenes, y mediante un bucle </w:t>
-      </w:r>
-      <w:proofErr w:type="spellStart"/>
-      <w:r>
-        <w:t>for</w:t>
-      </w:r>
-      <w:proofErr w:type="spellEnd"/>
-      <w:r>
-        <w:t xml:space="preserve"> detecta los bordes de la imagen primero pasándola a escala de grises</w:t>
+        <w:t>El programa entregado recibe de argumentos una lista de nombres de imágenes, y mediante un bucle for detecta los bordes de la imagen primero pasándola a escala de grises</w:t>
       </w:r>
       <w:r>
         <w:t>, después obteniendo los bordes de la imagen con ruido y por último aplicándola una reducción de ruido para obtener la imagen final</w:t>
@@ -6239,31 +5574,7 @@
         <w:t>más</w:t>
       </w:r>
       <w:r>
-        <w:t xml:space="preserve"> hilos que imágenes a procesar mediante la directiva </w:t>
-      </w:r>
-      <w:proofErr w:type="spellStart"/>
-      <w:r>
-        <w:t>omp</w:t>
-      </w:r>
-      <w:proofErr w:type="spellEnd"/>
-      <w:r>
-        <w:t xml:space="preserve"> </w:t>
-      </w:r>
-      <w:proofErr w:type="spellStart"/>
-      <w:r>
-        <w:t>parallel</w:t>
-      </w:r>
-      <w:proofErr w:type="spellEnd"/>
-      <w:r>
-        <w:t xml:space="preserve"> </w:t>
-      </w:r>
-      <w:proofErr w:type="spellStart"/>
-      <w:r>
-        <w:t>for</w:t>
-      </w:r>
-      <w:proofErr w:type="spellEnd"/>
-      <w:r>
-        <w:t>, obteniéndose:</w:t>
+        <w:t xml:space="preserve"> hilos que imágenes a procesar mediante la directiva omp parallel for, obteniéndose:</w:t>
       </w:r>
     </w:p>
     <w:p>
@@ -6408,21 +5719,7 @@
           <w:szCs w:val="32"/>
         </w:rPr>
         <w:lastRenderedPageBreak/>
-        <w:t>5.</w:t>
-      </w:r>
-      <w:r>
-        <w:rPr>
-          <w:sz w:val="32"/>
-          <w:szCs w:val="32"/>
-        </w:rPr>
-        <w:t>2</w:t>
-      </w:r>
-      <w:r>
-        <w:rPr>
-          <w:sz w:val="32"/>
-          <w:szCs w:val="32"/>
-        </w:rPr>
-        <w:t>-</w:t>
+        <w:t>5.2-</w:t>
       </w:r>
     </w:p>
     <w:p>
@@ -6481,13 +5778,8 @@
         <w:t>n</w:t>
       </w:r>
       <w:r>
-        <w:t xml:space="preserve"> en el nuevo fichero </w:t>
-      </w:r>
-      <w:proofErr w:type="spellStart"/>
-      <w:r>
-        <w:t>edgeDetectorParallel</w:t>
-      </w:r>
-      <w:proofErr w:type="spellEnd"/>
+        <w:t xml:space="preserve"> en el nuevo fichero edgeDetectorParallel</w:t>
+      </w:r>
       <w:r>
         <w:t>:</w:t>
       </w:r>
@@ -6497,6 +5789,9 @@
         <w:jc w:val="center"/>
       </w:pPr>
       <w:r>
+        <w:rPr>
+          <w:noProof/>
+        </w:rPr>
         <w:drawing>
           <wp:inline distT="0" distB="0" distL="0" distR="0" wp14:anchorId="62A88DEE" wp14:editId="63AD30F6">
             <wp:extent cx="5794010" cy="2181225"/>
@@ -6539,6 +5834,9 @@
         <w:jc w:val="center"/>
       </w:pPr>
       <w:r>
+        <w:rPr>
+          <w:noProof/>
+        </w:rPr>
         <w:drawing>
           <wp:inline distT="0" distB="0" distL="0" distR="0" wp14:anchorId="5EB40F1E" wp14:editId="42BB2A9C">
             <wp:extent cx="5657850" cy="2116034"/>
@@ -6581,6 +5879,9 @@
         <w:jc w:val="center"/>
       </w:pPr>
       <w:r>
+        <w:rPr>
+          <w:noProof/>
+        </w:rPr>
         <w:drawing>
           <wp:inline distT="0" distB="0" distL="0" distR="0" wp14:anchorId="3F02BE18" wp14:editId="5547669D">
             <wp:extent cx="5608667" cy="2971800"/>
@@ -6623,6 +5924,9 @@
         <w:jc w:val="center"/>
       </w:pPr>
       <w:r>
+        <w:rPr>
+          <w:noProof/>
+        </w:rPr>
         <w:lastRenderedPageBreak/>
         <w:drawing>
           <wp:inline distT="0" distB="0" distL="0" distR="0" wp14:anchorId="761A9573" wp14:editId="48B29377">
@@ -6696,14 +6000,58 @@
           <w:sz w:val="28"/>
           <w:szCs w:val="28"/>
         </w:rPr>
-        <w:t>2</w:t>
-      </w:r>
+        <w:t>2b</w:t>
+      </w:r>
+      <w:r>
+        <w:rPr>
+          <w:sz w:val="22"/>
+          <w:szCs w:val="22"/>
+        </w:rPr>
+        <w:t>-</w:t>
+      </w:r>
+    </w:p>
+    <w:p>
+      <w:r>
+        <w:t>El orden de acceso a los datos era subóptimo debido a que en lugar de acceder a los datos del array secuencialmente (posición 0, 1, 2…) se accedían de la forma “posición 0*width, 1*width, 2*width…” lo que provocaba que no se aprovechase el principio de localidad espacial de los datos y aumentase la cantidad de fallos de caché, lo que acababa resultando en tiempos de ejecución mayores.</w:t>
+      </w:r>
+    </w:p>
+    <w:p>
+      <w:pPr>
+        <w:pStyle w:val="Ttulo1"/>
+        <w:rPr>
+          <w:sz w:val="32"/>
+          <w:szCs w:val="32"/>
+        </w:rPr>
+      </w:pPr>
+      <w:r>
+        <w:rPr>
+          <w:sz w:val="32"/>
+          <w:szCs w:val="32"/>
+        </w:rPr>
+        <w:t>5.3-</w:t>
+      </w:r>
+    </w:p>
+    <w:p>
+      <w:pPr>
+        <w:pStyle w:val="Ttulo1"/>
+        <w:rPr>
+          <w:sz w:val="22"/>
+          <w:szCs w:val="22"/>
+        </w:rPr>
+      </w:pPr>
       <w:r>
         <w:rPr>
           <w:sz w:val="28"/>
           <w:szCs w:val="28"/>
         </w:rPr>
-        <w:t>b</w:t>
+        <w:t>5.</w:t>
+      </w:r>
+      <w:r>
+        <w:rPr>
+          <w:sz w:val="28"/>
+          <w:szCs w:val="28"/>
+        </w:rPr>
+        <w:t>3a</w:t>
       </w:r>
       <w:r>
         <w:rPr>
@@ -6715,119 +6063,7 @@
     </w:p>
     <w:p>
       <w:r>
-        <w:t>El orden de acceso a los datos era subóptimo debido a que en lugar de acceder a los datos del array secuencialmente (posición 0, 1, 2…) se accedían de la forma “posición 0*</w:t>
-      </w:r>
-      <w:proofErr w:type="spellStart"/>
-      <w:r>
-        <w:t>width</w:t>
-      </w:r>
-      <w:proofErr w:type="spellEnd"/>
-      <w:r>
-        <w:t>, 1*</w:t>
-      </w:r>
-      <w:proofErr w:type="spellStart"/>
-      <w:r>
-        <w:t>width</w:t>
-      </w:r>
-      <w:proofErr w:type="spellEnd"/>
-      <w:r>
-        <w:t>, 2*</w:t>
-      </w:r>
-      <w:proofErr w:type="spellStart"/>
-      <w:r>
-        <w:t>width</w:t>
-      </w:r>
-      <w:proofErr w:type="spellEnd"/>
-      <w:r>
-        <w:t>…” lo que provocaba que no se aprovechase el principio de localidad espacial de los datos y aumentase la cantidad de fallos de caché, lo que acababa resultando en tiempos de ejecución mayores.</w:t>
-      </w:r>
-    </w:p>
-    <w:p>
-      <w:pPr>
-        <w:pStyle w:val="Ttulo1"/>
-        <w:rPr>
-          <w:sz w:val="32"/>
-          <w:szCs w:val="32"/>
-        </w:rPr>
-      </w:pPr>
-      <w:r>
-        <w:rPr>
-          <w:sz w:val="32"/>
-          <w:szCs w:val="32"/>
-        </w:rPr>
-        <w:t>5.</w:t>
-      </w:r>
-      <w:r>
-        <w:rPr>
-          <w:sz w:val="32"/>
-          <w:szCs w:val="32"/>
-        </w:rPr>
-        <w:t>3</w:t>
-      </w:r>
-      <w:r>
-        <w:rPr>
-          <w:sz w:val="32"/>
-          <w:szCs w:val="32"/>
-        </w:rPr>
-        <w:t>-</w:t>
-      </w:r>
-    </w:p>
-    <w:p>
-      <w:pPr>
-        <w:pStyle w:val="Ttulo1"/>
-        <w:rPr>
-          <w:sz w:val="22"/>
-          <w:szCs w:val="22"/>
-        </w:rPr>
-      </w:pPr>
-      <w:r>
-        <w:rPr>
-          <w:sz w:val="28"/>
-          <w:szCs w:val="28"/>
-        </w:rPr>
-        <w:t>5.</w:t>
-      </w:r>
-      <w:r>
-        <w:rPr>
-          <w:sz w:val="28"/>
-          <w:szCs w:val="28"/>
-        </w:rPr>
-        <w:t>3</w:t>
-      </w:r>
-      <w:r>
-        <w:rPr>
-          <w:sz w:val="28"/>
-          <w:szCs w:val="28"/>
-        </w:rPr>
-        <w:t>a</w:t>
-      </w:r>
-      <w:r>
-        <w:rPr>
-          <w:sz w:val="22"/>
-          <w:szCs w:val="22"/>
-        </w:rPr>
-        <w:t>-</w:t>
-      </w:r>
-    </w:p>
-    <w:p>
-      <w:r>
-        <w:t xml:space="preserve">Se realizan las paralelizaciones en los bucles mas externos de </w:t>
-      </w:r>
-      <w:proofErr w:type="spellStart"/>
-      <w:r>
-        <w:t>edgeDetectorParallel</w:t>
-      </w:r>
-      <w:proofErr w:type="spellEnd"/>
-      <w:r>
-        <w:t xml:space="preserve"> haciendo privadas las variables necesarias y usando directivas como </w:t>
-      </w:r>
-      <w:proofErr w:type="spellStart"/>
-      <w:r>
-        <w:t>reduction</w:t>
-      </w:r>
-      <w:proofErr w:type="spellEnd"/>
-      <w:r>
-        <w:t xml:space="preserve"> donde se requiera quedando los bucles: </w:t>
+        <w:t xml:space="preserve">Se realizan las paralelizaciones en los bucles mas externos de edgeDetectorParallel haciendo privadas las variables necesarias y usando directivas como reduction donde se requiera quedando los bucles: </w:t>
       </w:r>
     </w:p>
     <w:p>
@@ -6835,6 +6071,9 @@
         <w:jc w:val="center"/>
       </w:pPr>
       <w:r>
+        <w:rPr>
+          <w:noProof/>
+        </w:rPr>
         <w:drawing>
           <wp:inline distT="0" distB="0" distL="0" distR="0" wp14:anchorId="39DC942C" wp14:editId="48A915CC">
             <wp:extent cx="5305425" cy="2137739"/>
@@ -6877,6 +6116,9 @@
         <w:jc w:val="center"/>
       </w:pPr>
       <w:r>
+        <w:rPr>
+          <w:noProof/>
+        </w:rPr>
         <w:lastRenderedPageBreak/>
         <w:drawing>
           <wp:inline distT="0" distB="0" distL="0" distR="0" wp14:anchorId="2ED59023" wp14:editId="613F4ADD">
@@ -6920,6 +6162,9 @@
         <w:jc w:val="center"/>
       </w:pPr>
       <w:r>
+        <w:rPr>
+          <w:noProof/>
+        </w:rPr>
         <w:drawing>
           <wp:inline distT="0" distB="0" distL="0" distR="0" wp14:anchorId="74E91B6E" wp14:editId="6D292339">
             <wp:extent cx="5202900" cy="2895600"/>
@@ -6962,6 +6207,9 @@
         <w:jc w:val="center"/>
       </w:pPr>
       <w:r>
+        <w:rPr>
+          <w:noProof/>
+        </w:rPr>
         <w:drawing>
           <wp:inline distT="0" distB="0" distL="0" distR="0" wp14:anchorId="48CC0E04" wp14:editId="22298C81">
             <wp:extent cx="5082020" cy="3467100"/>
@@ -7032,15 +6280,7 @@
     </w:p>
     <w:p>
       <w:r>
-        <w:t xml:space="preserve">Los bucles que deberían tener mejor rendimiento al ser paralelizados deberían ser los externos, debido a que como se ha comprobado anteriormente en la práctica, se abren menos hilos en total y trabajan de forma </w:t>
-      </w:r>
-      <w:proofErr w:type="spellStart"/>
-      <w:r>
-        <w:t>mas</w:t>
-      </w:r>
-      <w:proofErr w:type="spellEnd"/>
-      <w:r>
-        <w:t xml:space="preserve"> eficiente, haciendo que el tiempo de ejecución se vea reducido ya que se ahorra tiempo al gestionar menos hilos</w:t>
+        <w:t>Los bucles que deberían tener mejor rendimiento al ser paralelizados deberían ser los externos, debido a que como se ha comprobado anteriormente en la práctica, se abren menos hilos en total y trabajan de forma mas eficiente, haciendo que el tiempo de ejecución se vea reducido ya que se ahorra tiempo al gestionar menos hilos</w:t>
       </w:r>
       <w:r>
         <w:t>.</w:t>
@@ -7059,34 +6299,12 @@
           <w:sz w:val="32"/>
           <w:szCs w:val="32"/>
         </w:rPr>
-        <w:t>5.</w:t>
-      </w:r>
-      <w:r>
-        <w:rPr>
-          <w:sz w:val="32"/>
-          <w:szCs w:val="32"/>
-        </w:rPr>
-        <w:t>4</w:t>
-      </w:r>
-      <w:r>
-        <w:rPr>
-          <w:sz w:val="32"/>
-          <w:szCs w:val="32"/>
-        </w:rPr>
-        <w:t>-</w:t>
-      </w:r>
-    </w:p>
-    <w:p>
-      <w:r>
-        <w:t>Para este apartado se crea un script (ej5.4.dat) que automatiza la tarea de la toma de tiempos y los exporta a un fichero .</w:t>
-      </w:r>
-      <w:proofErr w:type="spellStart"/>
-      <w:r>
-        <w:t>dat</w:t>
-      </w:r>
-      <w:proofErr w:type="spellEnd"/>
-      <w:r>
-        <w:t>, posteriormente estos datos se pasan a una hoja de Excel y se obtienen los siguientes resultados:</w:t>
+        <w:t>5.4-</w:t>
+      </w:r>
+    </w:p>
+    <w:p>
+      <w:r>
+        <w:t>Para este apartado se crea un script (ej5.4.dat) que automatiza la tarea de la toma de tiempos y los exporta a un fichero .dat, posteriormente estos datos se pasan a una hoja de Excel y se obtienen los siguientes resultados:</w:t>
       </w:r>
     </w:p>
     <w:tbl>
@@ -8618,7 +7836,11 @@
         <w:jc w:val="center"/>
       </w:pPr>
     </w:p>
-    <w:p/>
+    <w:p>
+      <w:r>
+        <w:t>Como se puede observar, tanto 4K como 8K no llegarían a la tasa de FPS necesaria para un vídeo. FHD se queda en aproximadamente 28 FPS, que para las películas de cine tradicionales es totalmente válido ya que éstas van a 24 FPS.</w:t>
+      </w:r>
+    </w:p>
     <w:p/>
     <w:p>
       <w:pPr>
@@ -9616,6 +8838,7 @@
   <w:style w:type="character" w:default="1" w:styleId="Fuentedeprrafopredeter">
     <w:name w:val="Default Paragraph Font"/>
     <w:uiPriority w:val="1"/>
+    <w:semiHidden/>
     <w:unhideWhenUsed/>
   </w:style>
   <w:style w:type="table" w:default="1" w:styleId="Tablanormal">

</xml_diff>